<commit_message>
02. Average Student Grades 100% done
</commit_message>
<xml_diff>
--- a/07 - Sets and Dictionaries Advanced/notes - Sets and Dictionaries Advanced.docx
+++ b/07 - Sets and Dictionaries Advanced/notes - Sets and Dictionaries Advanced.docx
@@ -13,14 +13,34 @@
           <w:lang w:val="en-US"/>
         </w:rPr>
       </w:pPr>
-      <w:r>
-        <w:rPr>
-          <w:lang w:val="en-US"/>
-        </w:rPr>
-        <w:t xml:space="preserve">SortedDictionary – </w:t>
-      </w:r>
-      <w:r>
-        <w:t xml:space="preserve">колекция е сортирана спрямо ключа(по азбучен ред). Няма никаква разлика от </w:t>
+      <w:proofErr w:type="spellStart"/>
+      <w:r>
+        <w:rPr>
+          <w:b/>
+          <w:bCs/>
+          <w:sz w:val="24"/>
+          <w:szCs w:val="24"/>
+          <w:lang w:val="en-US"/>
+        </w:rPr>
+        <w:t>SortedDictionary</w:t>
+      </w:r>
+      <w:proofErr w:type="spellEnd"/>
+      <w:r>
+        <w:rPr>
+          <w:lang w:val="en-US"/>
+        </w:rPr>
+        <w:t xml:space="preserve"> – </w:t>
+      </w:r>
+      <w:r>
+        <w:t xml:space="preserve">колекция е сортирана спрямо </w:t>
+      </w:r>
+      <w:proofErr w:type="gramStart"/>
+      <w:r>
+        <w:t>ключа(</w:t>
+      </w:r>
+      <w:proofErr w:type="gramEnd"/>
+      <w:r>
+        <w:t xml:space="preserve">по азбучен ред). Няма никаква разлика от </w:t>
       </w:r>
       <w:r>
         <w:rPr>
@@ -40,11 +60,19 @@
           <w:lang w:val="en-US"/>
         </w:rPr>
       </w:pPr>
-      <w:r>
-        <w:rPr>
-          <w:lang w:val="en-US"/>
-        </w:rPr>
-        <w:t>DataTime – class</w:t>
+      <w:proofErr w:type="spellStart"/>
+      <w:r>
+        <w:rPr>
+          <w:lang w:val="en-US"/>
+        </w:rPr>
+        <w:t>DataTime</w:t>
+      </w:r>
+      <w:proofErr w:type="spellEnd"/>
+      <w:r>
+        <w:rPr>
+          <w:lang w:val="en-US"/>
+        </w:rPr>
+        <w:t xml:space="preserve"> – class</w:t>
       </w:r>
       <w:r>
         <w:t xml:space="preserve"> за дати.</w:t>
@@ -61,83 +89,203 @@
           <w:lang w:val="en-US"/>
         </w:rPr>
       </w:pPr>
-      <w:r>
-        <w:rPr>
-          <w:lang w:val="en-US"/>
-        </w:rPr>
-        <w:t>ConatainsKey(key) – fast!</w:t>
-      </w:r>
-    </w:p>
-    <w:p>
-      <w:pPr>
-        <w:pStyle w:val="ListParagraph"/>
-        <w:numPr>
-          <w:ilvl w:val="0"/>
-          <w:numId w:val="1"/>
-        </w:numPr>
-        <w:rPr>
-          <w:lang w:val="en-US"/>
-        </w:rPr>
-      </w:pPr>
-      <w:r>
-        <w:rPr>
-          <w:lang w:val="en-US"/>
-        </w:rPr>
-        <w:t>ContainsValue(value) -  slow!</w:t>
-      </w:r>
-    </w:p>
-    <w:p>
-      <w:pPr>
-        <w:pStyle w:val="ListParagraph"/>
-        <w:numPr>
-          <w:ilvl w:val="0"/>
-          <w:numId w:val="1"/>
-        </w:numPr>
-        <w:rPr>
-          <w:lang w:val="en-US"/>
-        </w:rPr>
-      </w:pPr>
-      <w:r>
-        <w:rPr>
-          <w:lang w:val="en-US"/>
-        </w:rPr>
-        <w:t>.OrederBy(x =&gt; x.Value)</w:t>
-      </w:r>
-    </w:p>
-    <w:p>
-      <w:pPr>
-        <w:pStyle w:val="ListParagraph"/>
-        <w:numPr>
-          <w:ilvl w:val="0"/>
-          <w:numId w:val="1"/>
-        </w:numPr>
-        <w:rPr>
-          <w:lang w:val="en-US"/>
-        </w:rPr>
-      </w:pPr>
-      <w:r>
-        <w:rPr>
-          <w:lang w:val="en-US"/>
-        </w:rPr>
-        <w:t>.ThenByDescending(x =&gt; x.Key)</w:t>
-      </w:r>
-    </w:p>
-    <w:p>
-      <w:pPr>
-        <w:pStyle w:val="ListParagraph"/>
-        <w:numPr>
-          <w:ilvl w:val="0"/>
-          <w:numId w:val="1"/>
-        </w:numPr>
-        <w:rPr>
-          <w:lang w:val="en-US"/>
-        </w:rPr>
-      </w:pPr>
-      <w:r>
-        <w:rPr>
-          <w:lang w:val="en-US"/>
-        </w:rPr>
-        <w:t>.OrederBy(x =&gt; x.Value)</w:t>
+      <w:proofErr w:type="spellStart"/>
+      <w:r>
+        <w:rPr>
+          <w:lang w:val="en-US"/>
+        </w:rPr>
+        <w:t>ConatainsKey</w:t>
+      </w:r>
+      <w:proofErr w:type="spellEnd"/>
+      <w:r>
+        <w:rPr>
+          <w:lang w:val="en-US"/>
+        </w:rPr>
+        <w:t>(key) – fast!</w:t>
+      </w:r>
+    </w:p>
+    <w:p>
+      <w:pPr>
+        <w:pStyle w:val="ListParagraph"/>
+        <w:numPr>
+          <w:ilvl w:val="0"/>
+          <w:numId w:val="1"/>
+        </w:numPr>
+        <w:rPr>
+          <w:lang w:val="en-US"/>
+        </w:rPr>
+      </w:pPr>
+      <w:proofErr w:type="spellStart"/>
+      <w:r>
+        <w:rPr>
+          <w:lang w:val="en-US"/>
+        </w:rPr>
+        <w:t>ContainsValue</w:t>
+      </w:r>
+      <w:proofErr w:type="spellEnd"/>
+      <w:r>
+        <w:rPr>
+          <w:lang w:val="en-US"/>
+        </w:rPr>
+        <w:t xml:space="preserve">(value) </w:t>
+      </w:r>
+      <w:proofErr w:type="gramStart"/>
+      <w:r>
+        <w:rPr>
+          <w:lang w:val="en-US"/>
+        </w:rPr>
+        <w:t>-  slow</w:t>
+      </w:r>
+      <w:proofErr w:type="gramEnd"/>
+      <w:r>
+        <w:rPr>
+          <w:lang w:val="en-US"/>
+        </w:rPr>
+        <w:t>!</w:t>
+      </w:r>
+    </w:p>
+    <w:p>
+      <w:pPr>
+        <w:pStyle w:val="ListParagraph"/>
+        <w:numPr>
+          <w:ilvl w:val="0"/>
+          <w:numId w:val="1"/>
+        </w:numPr>
+        <w:rPr>
+          <w:lang w:val="en-US"/>
+        </w:rPr>
+      </w:pPr>
+      <w:proofErr w:type="gramStart"/>
+      <w:r>
+        <w:rPr>
+          <w:lang w:val="en-US"/>
+        </w:rPr>
+        <w:t>.</w:t>
+      </w:r>
+      <w:proofErr w:type="spellStart"/>
+      <w:r>
+        <w:rPr>
+          <w:lang w:val="en-US"/>
+        </w:rPr>
+        <w:t>OrederBy</w:t>
+      </w:r>
+      <w:proofErr w:type="spellEnd"/>
+      <w:proofErr w:type="gramEnd"/>
+      <w:r>
+        <w:rPr>
+          <w:lang w:val="en-US"/>
+        </w:rPr>
+        <w:t xml:space="preserve">(x =&gt; </w:t>
+      </w:r>
+      <w:proofErr w:type="spellStart"/>
+      <w:r>
+        <w:rPr>
+          <w:lang w:val="en-US"/>
+        </w:rPr>
+        <w:t>x.Value</w:t>
+      </w:r>
+      <w:proofErr w:type="spellEnd"/>
+      <w:r>
+        <w:rPr>
+          <w:lang w:val="en-US"/>
+        </w:rPr>
+        <w:t>)</w:t>
+      </w:r>
+    </w:p>
+    <w:p>
+      <w:pPr>
+        <w:pStyle w:val="ListParagraph"/>
+        <w:numPr>
+          <w:ilvl w:val="0"/>
+          <w:numId w:val="1"/>
+        </w:numPr>
+        <w:rPr>
+          <w:lang w:val="en-US"/>
+        </w:rPr>
+      </w:pPr>
+      <w:proofErr w:type="gramStart"/>
+      <w:r>
+        <w:rPr>
+          <w:lang w:val="en-US"/>
+        </w:rPr>
+        <w:t>.</w:t>
+      </w:r>
+      <w:proofErr w:type="spellStart"/>
+      <w:r>
+        <w:rPr>
+          <w:lang w:val="en-US"/>
+        </w:rPr>
+        <w:t>ThenByDescending</w:t>
+      </w:r>
+      <w:proofErr w:type="spellEnd"/>
+      <w:proofErr w:type="gramEnd"/>
+      <w:r>
+        <w:rPr>
+          <w:lang w:val="en-US"/>
+        </w:rPr>
+        <w:t xml:space="preserve">(x =&gt; </w:t>
+      </w:r>
+      <w:proofErr w:type="spellStart"/>
+      <w:r>
+        <w:rPr>
+          <w:lang w:val="en-US"/>
+        </w:rPr>
+        <w:t>x.Key</w:t>
+      </w:r>
+      <w:proofErr w:type="spellEnd"/>
+      <w:r>
+        <w:rPr>
+          <w:lang w:val="en-US"/>
+        </w:rPr>
+        <w:t>)</w:t>
+      </w:r>
+    </w:p>
+    <w:p>
+      <w:pPr>
+        <w:pStyle w:val="ListParagraph"/>
+        <w:numPr>
+          <w:ilvl w:val="0"/>
+          <w:numId w:val="1"/>
+        </w:numPr>
+        <w:rPr>
+          <w:lang w:val="en-US"/>
+        </w:rPr>
+      </w:pPr>
+      <w:proofErr w:type="gramStart"/>
+      <w:r>
+        <w:rPr>
+          <w:lang w:val="en-US"/>
+        </w:rPr>
+        <w:t>.</w:t>
+      </w:r>
+      <w:proofErr w:type="spellStart"/>
+      <w:r>
+        <w:rPr>
+          <w:lang w:val="en-US"/>
+        </w:rPr>
+        <w:t>OrederBy</w:t>
+      </w:r>
+      <w:proofErr w:type="spellEnd"/>
+      <w:proofErr w:type="gramEnd"/>
+      <w:r>
+        <w:rPr>
+          <w:lang w:val="en-US"/>
+        </w:rPr>
+        <w:t xml:space="preserve">(x =&gt; </w:t>
+      </w:r>
+      <w:proofErr w:type="spellStart"/>
+      <w:r>
+        <w:rPr>
+          <w:lang w:val="en-US"/>
+        </w:rPr>
+        <w:t>x.Value</w:t>
+      </w:r>
+      <w:proofErr w:type="spellEnd"/>
+      <w:r>
+        <w:rPr>
+          <w:lang w:val="en-US"/>
+        </w:rPr>
+        <w:t>)</w:t>
       </w:r>
       <w:r>
         <w:rPr>
@@ -149,69 +297,165 @@
         <w:rPr>
           <w:lang w:val="en-US"/>
         </w:rPr>
-        <w:t>.ThenByDescending(x =&gt; x.Key)</w:t>
-      </w:r>
-      <w:r>
-        <w:rPr>
-          <w:lang w:val="en-US"/>
-        </w:rPr>
-        <w:t>.ToDictionaty(x =&gt; x.Key, x =&gt; x&gt;Value)</w:t>
-      </w:r>
-    </w:p>
-    <w:p>
-      <w:pPr>
-        <w:pStyle w:val="ListParagraph"/>
-        <w:numPr>
-          <w:ilvl w:val="0"/>
-          <w:numId w:val="1"/>
-        </w:numPr>
-        <w:rPr>
-          <w:lang w:val="en-US"/>
-        </w:rPr>
-      </w:pPr>
-      <w:r>
-        <w:rPr>
-          <w:lang w:val="en-US"/>
-        </w:rPr>
-        <w:t>.Avarerage()</w:t>
-      </w:r>
-    </w:p>
-    <w:p>
-      <w:pPr>
-        <w:pStyle w:val="ListParagraph"/>
-        <w:rPr>
-          <w:lang w:val="en-US"/>
-        </w:rPr>
-      </w:pPr>
-    </w:p>
-    <w:p>
-      <w:pPr>
-        <w:pStyle w:val="ListParagraph"/>
-        <w:numPr>
-          <w:ilvl w:val="0"/>
-          <w:numId w:val="1"/>
-        </w:numPr>
-        <w:rPr>
-          <w:lang w:val="en-US"/>
-        </w:rPr>
-      </w:pPr>
-      <w:r>
-        <w:rPr>
+        <w:t>.</w:t>
+      </w:r>
+      <w:proofErr w:type="spellStart"/>
+      <w:r>
+        <w:rPr>
+          <w:lang w:val="en-US"/>
+        </w:rPr>
+        <w:t>ThenByDescending</w:t>
+      </w:r>
+      <w:proofErr w:type="spellEnd"/>
+      <w:r>
+        <w:rPr>
+          <w:lang w:val="en-US"/>
+        </w:rPr>
+        <w:t xml:space="preserve">(x =&gt; </w:t>
+      </w:r>
+      <w:proofErr w:type="spellStart"/>
+      <w:r>
+        <w:rPr>
+          <w:lang w:val="en-US"/>
+        </w:rPr>
+        <w:t>x.Key</w:t>
+      </w:r>
+      <w:proofErr w:type="spellEnd"/>
+      <w:r>
+        <w:rPr>
+          <w:lang w:val="en-US"/>
+        </w:rPr>
+        <w:t>).</w:t>
+      </w:r>
+      <w:proofErr w:type="spellStart"/>
+      <w:r>
+        <w:rPr>
+          <w:lang w:val="en-US"/>
+        </w:rPr>
+        <w:t>ToDictionaty</w:t>
+      </w:r>
+      <w:proofErr w:type="spellEnd"/>
+      <w:r>
+        <w:rPr>
+          <w:lang w:val="en-US"/>
+        </w:rPr>
+        <w:t xml:space="preserve">(x =&gt; </w:t>
+      </w:r>
+      <w:proofErr w:type="spellStart"/>
+      <w:r>
+        <w:rPr>
+          <w:lang w:val="en-US"/>
+        </w:rPr>
+        <w:t>x.Key</w:t>
+      </w:r>
+      <w:proofErr w:type="spellEnd"/>
+      <w:r>
+        <w:rPr>
+          <w:lang w:val="en-US"/>
+        </w:rPr>
+        <w:t>, x =&gt; x&gt;Value)</w:t>
+      </w:r>
+    </w:p>
+    <w:p>
+      <w:pPr>
+        <w:pStyle w:val="ListParagraph"/>
+        <w:numPr>
+          <w:ilvl w:val="0"/>
+          <w:numId w:val="1"/>
+        </w:numPr>
+        <w:rPr>
+          <w:lang w:val="en-US"/>
+        </w:rPr>
+      </w:pPr>
+      <w:proofErr w:type="gramStart"/>
+      <w:r>
+        <w:rPr>
+          <w:lang w:val="en-US"/>
+        </w:rPr>
+        <w:t>.</w:t>
+      </w:r>
+      <w:proofErr w:type="spellStart"/>
+      <w:r>
+        <w:rPr>
+          <w:lang w:val="en-US"/>
+        </w:rPr>
+        <w:t>Avarerage</w:t>
+      </w:r>
+      <w:proofErr w:type="spellEnd"/>
+      <w:proofErr w:type="gramEnd"/>
+      <w:r>
+        <w:rPr>
+          <w:lang w:val="en-US"/>
+        </w:rPr>
+        <w:t>()</w:t>
+      </w:r>
+    </w:p>
+    <w:p>
+      <w:pPr>
+        <w:pStyle w:val="ListParagraph"/>
+        <w:rPr>
+          <w:lang w:val="en-US"/>
+        </w:rPr>
+      </w:pPr>
+    </w:p>
+    <w:p>
+      <w:pPr>
+        <w:pStyle w:val="ListParagraph"/>
+        <w:numPr>
+          <w:ilvl w:val="0"/>
+          <w:numId w:val="1"/>
+        </w:numPr>
+        <w:rPr>
+          <w:lang w:val="en-US"/>
+        </w:rPr>
+      </w:pPr>
+      <w:proofErr w:type="spellStart"/>
+      <w:r>
+        <w:rPr>
+          <w:b/>
+          <w:bCs/>
+          <w:sz w:val="28"/>
+          <w:szCs w:val="28"/>
           <w:lang w:val="en-US"/>
         </w:rPr>
         <w:t>He</w:t>
       </w:r>
       <w:r>
         <w:rPr>
+          <w:b/>
+          <w:bCs/>
+          <w:sz w:val="28"/>
+          <w:szCs w:val="28"/>
           <w:lang w:val="en-US"/>
         </w:rPr>
         <w:t>sh</w:t>
       </w:r>
       <w:r>
         <w:rPr>
-          <w:lang w:val="en-US"/>
-        </w:rPr>
-        <w:t xml:space="preserve">Set – </w:t>
+          <w:b/>
+          <w:bCs/>
+          <w:sz w:val="28"/>
+          <w:szCs w:val="28"/>
+          <w:lang w:val="en-US"/>
+        </w:rPr>
+        <w:t>Set</w:t>
+      </w:r>
+      <w:proofErr w:type="spellEnd"/>
+      <w:r>
+        <w:rPr>
+          <w:b/>
+          <w:bCs/>
+          <w:sz w:val="28"/>
+          <w:szCs w:val="28"/>
+          <w:lang w:val="en-US"/>
+        </w:rPr>
+        <w:t xml:space="preserve"> </w:t>
+      </w:r>
+      <w:r>
+        <w:rPr>
+          <w:lang w:val="en-US"/>
+        </w:rPr>
+        <w:t xml:space="preserve">– </w:t>
       </w:r>
       <w:r>
         <w:t xml:space="preserve">колекция от уникални елементи, не може да добави един и същи </w:t>
@@ -237,61 +481,225 @@
           <w:lang w:val="en-US"/>
         </w:rPr>
       </w:pPr>
-      <w:r>
-        <w:rPr>
-          <w:lang w:val="en-US"/>
-        </w:rPr>
-        <w:t>name.Add(3), name .Add(‘name’)</w:t>
-      </w:r>
-    </w:p>
-    <w:p>
-      <w:pPr>
-        <w:pStyle w:val="ListParagraph"/>
-        <w:numPr>
-          <w:ilvl w:val="0"/>
-          <w:numId w:val="1"/>
-        </w:numPr>
-        <w:rPr>
-          <w:lang w:val="en-US"/>
-        </w:rPr>
-      </w:pPr>
-      <w:r>
-        <w:rPr>
-          <w:lang w:val="en-US"/>
-        </w:rPr>
-        <w:t>name.Remove();</w:t>
-      </w:r>
-    </w:p>
-    <w:p>
-      <w:pPr>
-        <w:pStyle w:val="ListParagraph"/>
-        <w:numPr>
-          <w:ilvl w:val="0"/>
-          <w:numId w:val="1"/>
-        </w:numPr>
-        <w:rPr>
-          <w:lang w:val="en-US"/>
-        </w:rPr>
-      </w:pPr>
-      <w:r>
-        <w:rPr>
-          <w:lang w:val="en-US"/>
-        </w:rPr>
-        <w:t>name.</w:t>
-      </w:r>
-      <w:r>
-        <w:t>Ц</w:t>
-      </w:r>
-    </w:p>
-    <w:p>
-      <w:pPr>
-        <w:pStyle w:val="ListParagraph"/>
-        <w:rPr>
-          <w:lang w:val="en-US"/>
-        </w:rPr>
-      </w:pPr>
-    </w:p>
-    <w:p/>
+      <w:proofErr w:type="gramStart"/>
+      <w:r>
+        <w:rPr>
+          <w:lang w:val="en-US"/>
+        </w:rPr>
+        <w:t>.Add</w:t>
+      </w:r>
+      <w:proofErr w:type="gramEnd"/>
+      <w:r>
+        <w:rPr>
+          <w:lang w:val="en-US"/>
+        </w:rPr>
+        <w:t>(3)</w:t>
+      </w:r>
+      <w:r>
+        <w:rPr>
+          <w:lang w:val="en-US"/>
+        </w:rPr>
+        <w:t>;</w:t>
+      </w:r>
+    </w:p>
+    <w:p>
+      <w:pPr>
+        <w:pStyle w:val="ListParagraph"/>
+        <w:numPr>
+          <w:ilvl w:val="0"/>
+          <w:numId w:val="1"/>
+        </w:numPr>
+        <w:rPr>
+          <w:lang w:val="en-US"/>
+        </w:rPr>
+      </w:pPr>
+      <w:proofErr w:type="gramStart"/>
+      <w:r>
+        <w:rPr>
+          <w:lang w:val="en-US"/>
+        </w:rPr>
+        <w:t>Remove(</w:t>
+      </w:r>
+      <w:proofErr w:type="gramEnd"/>
+      <w:r>
+        <w:rPr>
+          <w:lang w:val="en-US"/>
+        </w:rPr>
+        <w:t>);</w:t>
+      </w:r>
+    </w:p>
+    <w:p>
+      <w:pPr>
+        <w:pStyle w:val="ListParagraph"/>
+        <w:numPr>
+          <w:ilvl w:val="0"/>
+          <w:numId w:val="1"/>
+        </w:numPr>
+      </w:pPr>
+      <w:proofErr w:type="gramStart"/>
+      <w:r>
+        <w:rPr>
+          <w:lang w:val="en-US"/>
+        </w:rPr>
+        <w:t>.Contains</w:t>
+      </w:r>
+      <w:proofErr w:type="gramEnd"/>
+      <w:r>
+        <w:rPr>
+          <w:lang w:val="en-US"/>
+        </w:rPr>
+        <w:t xml:space="preserve">(); </w:t>
+      </w:r>
+    </w:p>
+    <w:p>
+      <w:pPr>
+        <w:pStyle w:val="ListParagraph"/>
+      </w:pPr>
+    </w:p>
+    <w:p>
+      <w:pPr>
+        <w:pStyle w:val="ListParagraph"/>
+        <w:numPr>
+          <w:ilvl w:val="0"/>
+          <w:numId w:val="1"/>
+        </w:numPr>
+      </w:pPr>
+      <w:proofErr w:type="spellStart"/>
+      <w:r>
+        <w:rPr>
+          <w:b/>
+          <w:bCs/>
+          <w:sz w:val="28"/>
+          <w:szCs w:val="28"/>
+          <w:lang w:val="en-US"/>
+        </w:rPr>
+        <w:t>Sorted</w:t>
+      </w:r>
+      <w:r>
+        <w:rPr>
+          <w:b/>
+          <w:bCs/>
+          <w:sz w:val="28"/>
+          <w:szCs w:val="28"/>
+          <w:lang w:val="en-US"/>
+        </w:rPr>
+        <w:t>Set</w:t>
+      </w:r>
+      <w:proofErr w:type="spellEnd"/>
+      <w:r>
+        <w:rPr>
+          <w:b/>
+          <w:bCs/>
+          <w:sz w:val="28"/>
+          <w:szCs w:val="28"/>
+          <w:lang w:val="en-US"/>
+        </w:rPr>
+        <w:t xml:space="preserve"> </w:t>
+      </w:r>
+      <w:r>
+        <w:rPr>
+          <w:lang w:val="en-US"/>
+        </w:rPr>
+        <w:t xml:space="preserve">– </w:t>
+      </w:r>
+      <w:r>
+        <w:t xml:space="preserve">колекция от уникални елементи, сортирани по </w:t>
+      </w:r>
+      <w:proofErr w:type="spellStart"/>
+      <w:proofErr w:type="gramStart"/>
+      <w:r>
+        <w:t>азбурен</w:t>
+      </w:r>
+      <w:proofErr w:type="spellEnd"/>
+      <w:r>
+        <w:t xml:space="preserve">  ред</w:t>
+      </w:r>
+      <w:proofErr w:type="gramEnd"/>
+    </w:p>
+    <w:p>
+      <w:pPr>
+        <w:pStyle w:val="ListParagraph"/>
+        <w:numPr>
+          <w:ilvl w:val="0"/>
+          <w:numId w:val="1"/>
+        </w:numPr>
+        <w:rPr>
+          <w:lang w:val="en-US"/>
+        </w:rPr>
+      </w:pPr>
+      <w:proofErr w:type="gramStart"/>
+      <w:r>
+        <w:rPr>
+          <w:lang w:val="en-US"/>
+        </w:rPr>
+        <w:t>.Add</w:t>
+      </w:r>
+      <w:proofErr w:type="gramEnd"/>
+      <w:r>
+        <w:rPr>
+          <w:lang w:val="en-US"/>
+        </w:rPr>
+        <w:t>(3);</w:t>
+      </w:r>
+    </w:p>
+    <w:p>
+      <w:pPr>
+        <w:pStyle w:val="ListParagraph"/>
+        <w:numPr>
+          <w:ilvl w:val="0"/>
+          <w:numId w:val="1"/>
+        </w:numPr>
+        <w:rPr>
+          <w:lang w:val="en-US"/>
+        </w:rPr>
+      </w:pPr>
+      <w:proofErr w:type="gramStart"/>
+      <w:r>
+        <w:rPr>
+          <w:lang w:val="en-US"/>
+        </w:rPr>
+        <w:t>Remove(</w:t>
+      </w:r>
+      <w:proofErr w:type="gramEnd"/>
+      <w:r>
+        <w:rPr>
+          <w:lang w:val="en-US"/>
+        </w:rPr>
+        <w:t>);</w:t>
+      </w:r>
+    </w:p>
+    <w:p>
+      <w:pPr>
+        <w:pStyle w:val="ListParagraph"/>
+        <w:numPr>
+          <w:ilvl w:val="0"/>
+          <w:numId w:val="1"/>
+        </w:numPr>
+      </w:pPr>
+      <w:proofErr w:type="gramStart"/>
+      <w:r>
+        <w:rPr>
+          <w:lang w:val="en-US"/>
+        </w:rPr>
+        <w:t>.Contains</w:t>
+      </w:r>
+      <w:proofErr w:type="gramEnd"/>
+      <w:r>
+        <w:rPr>
+          <w:lang w:val="en-US"/>
+        </w:rPr>
+        <w:t xml:space="preserve">(); </w:t>
+      </w:r>
+    </w:p>
+    <w:p>
+      <w:pPr>
+        <w:pStyle w:val="ListParagraph"/>
+        <w:numPr>
+          <w:ilvl w:val="0"/>
+          <w:numId w:val="1"/>
+        </w:numPr>
+      </w:pPr>
+    </w:p>
     <w:sectPr>
       <w:pgSz w:w="11906" w:h="16838"/>
       <w:pgMar w:top="1417" w:right="1417" w:bottom="1417" w:left="1417" w:header="708" w:footer="708" w:gutter="0"/>

</xml_diff>

<commit_message>
01. Unique Usernames 100% done
</commit_message>
<xml_diff>
--- a/07 - Sets and Dictionaries Advanced/notes - Sets and Dictionaries Advanced.docx
+++ b/07 - Sets and Dictionaries Advanced/notes - Sets and Dictionaries Advanced.docx
@@ -13,7 +13,6 @@
           <w:lang w:val="en-US"/>
         </w:rPr>
       </w:pPr>
-      <w:proofErr w:type="spellStart"/>
       <w:r>
         <w:rPr>
           <w:b/>
@@ -24,7 +23,6 @@
         </w:rPr>
         <w:t>SortedDictionary</w:t>
       </w:r>
-      <w:proofErr w:type="spellEnd"/>
       <w:r>
         <w:rPr>
           <w:lang w:val="en-US"/>
@@ -32,15 +30,7 @@
         <w:t xml:space="preserve"> – </w:t>
       </w:r>
       <w:r>
-        <w:t xml:space="preserve">колекция е сортирана спрямо </w:t>
-      </w:r>
-      <w:proofErr w:type="gramStart"/>
-      <w:r>
-        <w:t>ключа(</w:t>
-      </w:r>
-      <w:proofErr w:type="gramEnd"/>
-      <w:r>
-        <w:t xml:space="preserve">по азбучен ред). Няма никаква разлика от </w:t>
+        <w:t xml:space="preserve">колекция е сортирана спрямо ключа(по азбучен ред). Няма никаква разлика от </w:t>
       </w:r>
       <w:r>
         <w:rPr>
@@ -60,19 +50,11 @@
           <w:lang w:val="en-US"/>
         </w:rPr>
       </w:pPr>
-      <w:proofErr w:type="spellStart"/>
-      <w:r>
-        <w:rPr>
-          <w:lang w:val="en-US"/>
-        </w:rPr>
-        <w:t>DataTime</w:t>
-      </w:r>
-      <w:proofErr w:type="spellEnd"/>
-      <w:r>
-        <w:rPr>
-          <w:lang w:val="en-US"/>
-        </w:rPr>
-        <w:t xml:space="preserve"> – class</w:t>
+      <w:r>
+        <w:rPr>
+          <w:lang w:val="en-US"/>
+        </w:rPr>
+        <w:t>DataTime – class</w:t>
       </w:r>
       <w:r>
         <w:t xml:space="preserve"> за дати.</w:t>
@@ -89,203 +71,83 @@
           <w:lang w:val="en-US"/>
         </w:rPr>
       </w:pPr>
-      <w:proofErr w:type="spellStart"/>
-      <w:r>
-        <w:rPr>
-          <w:lang w:val="en-US"/>
-        </w:rPr>
-        <w:t>ConatainsKey</w:t>
-      </w:r>
-      <w:proofErr w:type="spellEnd"/>
-      <w:r>
-        <w:rPr>
-          <w:lang w:val="en-US"/>
-        </w:rPr>
-        <w:t>(key) – fast!</w:t>
-      </w:r>
-    </w:p>
-    <w:p>
-      <w:pPr>
-        <w:pStyle w:val="ListParagraph"/>
-        <w:numPr>
-          <w:ilvl w:val="0"/>
-          <w:numId w:val="1"/>
-        </w:numPr>
-        <w:rPr>
-          <w:lang w:val="en-US"/>
-        </w:rPr>
-      </w:pPr>
-      <w:proofErr w:type="spellStart"/>
-      <w:r>
-        <w:rPr>
-          <w:lang w:val="en-US"/>
-        </w:rPr>
-        <w:t>ContainsValue</w:t>
-      </w:r>
-      <w:proofErr w:type="spellEnd"/>
-      <w:r>
-        <w:rPr>
-          <w:lang w:val="en-US"/>
-        </w:rPr>
-        <w:t xml:space="preserve">(value) </w:t>
-      </w:r>
-      <w:proofErr w:type="gramStart"/>
-      <w:r>
-        <w:rPr>
-          <w:lang w:val="en-US"/>
-        </w:rPr>
-        <w:t>-  slow</w:t>
-      </w:r>
-      <w:proofErr w:type="gramEnd"/>
-      <w:r>
-        <w:rPr>
-          <w:lang w:val="en-US"/>
-        </w:rPr>
-        <w:t>!</w:t>
-      </w:r>
-    </w:p>
-    <w:p>
-      <w:pPr>
-        <w:pStyle w:val="ListParagraph"/>
-        <w:numPr>
-          <w:ilvl w:val="0"/>
-          <w:numId w:val="1"/>
-        </w:numPr>
-        <w:rPr>
-          <w:lang w:val="en-US"/>
-        </w:rPr>
-      </w:pPr>
-      <w:proofErr w:type="gramStart"/>
-      <w:r>
-        <w:rPr>
-          <w:lang w:val="en-US"/>
-        </w:rPr>
-        <w:t>.</w:t>
-      </w:r>
-      <w:proofErr w:type="spellStart"/>
-      <w:r>
-        <w:rPr>
-          <w:lang w:val="en-US"/>
-        </w:rPr>
-        <w:t>OrederBy</w:t>
-      </w:r>
-      <w:proofErr w:type="spellEnd"/>
-      <w:proofErr w:type="gramEnd"/>
-      <w:r>
-        <w:rPr>
-          <w:lang w:val="en-US"/>
-        </w:rPr>
-        <w:t xml:space="preserve">(x =&gt; </w:t>
-      </w:r>
-      <w:proofErr w:type="spellStart"/>
-      <w:r>
-        <w:rPr>
-          <w:lang w:val="en-US"/>
-        </w:rPr>
-        <w:t>x.Value</w:t>
-      </w:r>
-      <w:proofErr w:type="spellEnd"/>
-      <w:r>
-        <w:rPr>
-          <w:lang w:val="en-US"/>
-        </w:rPr>
-        <w:t>)</w:t>
-      </w:r>
-    </w:p>
-    <w:p>
-      <w:pPr>
-        <w:pStyle w:val="ListParagraph"/>
-        <w:numPr>
-          <w:ilvl w:val="0"/>
-          <w:numId w:val="1"/>
-        </w:numPr>
-        <w:rPr>
-          <w:lang w:val="en-US"/>
-        </w:rPr>
-      </w:pPr>
-      <w:proofErr w:type="gramStart"/>
-      <w:r>
-        <w:rPr>
-          <w:lang w:val="en-US"/>
-        </w:rPr>
-        <w:t>.</w:t>
-      </w:r>
-      <w:proofErr w:type="spellStart"/>
-      <w:r>
-        <w:rPr>
-          <w:lang w:val="en-US"/>
-        </w:rPr>
-        <w:t>ThenByDescending</w:t>
-      </w:r>
-      <w:proofErr w:type="spellEnd"/>
-      <w:proofErr w:type="gramEnd"/>
-      <w:r>
-        <w:rPr>
-          <w:lang w:val="en-US"/>
-        </w:rPr>
-        <w:t xml:space="preserve">(x =&gt; </w:t>
-      </w:r>
-      <w:proofErr w:type="spellStart"/>
-      <w:r>
-        <w:rPr>
-          <w:lang w:val="en-US"/>
-        </w:rPr>
-        <w:t>x.Key</w:t>
-      </w:r>
-      <w:proofErr w:type="spellEnd"/>
-      <w:r>
-        <w:rPr>
-          <w:lang w:val="en-US"/>
-        </w:rPr>
-        <w:t>)</w:t>
-      </w:r>
-    </w:p>
-    <w:p>
-      <w:pPr>
-        <w:pStyle w:val="ListParagraph"/>
-        <w:numPr>
-          <w:ilvl w:val="0"/>
-          <w:numId w:val="1"/>
-        </w:numPr>
-        <w:rPr>
-          <w:lang w:val="en-US"/>
-        </w:rPr>
-      </w:pPr>
-      <w:proofErr w:type="gramStart"/>
-      <w:r>
-        <w:rPr>
-          <w:lang w:val="en-US"/>
-        </w:rPr>
-        <w:t>.</w:t>
-      </w:r>
-      <w:proofErr w:type="spellStart"/>
-      <w:r>
-        <w:rPr>
-          <w:lang w:val="en-US"/>
-        </w:rPr>
-        <w:t>OrederBy</w:t>
-      </w:r>
-      <w:proofErr w:type="spellEnd"/>
-      <w:proofErr w:type="gramEnd"/>
-      <w:r>
-        <w:rPr>
-          <w:lang w:val="en-US"/>
-        </w:rPr>
-        <w:t xml:space="preserve">(x =&gt; </w:t>
-      </w:r>
-      <w:proofErr w:type="spellStart"/>
-      <w:r>
-        <w:rPr>
-          <w:lang w:val="en-US"/>
-        </w:rPr>
-        <w:t>x.Value</w:t>
-      </w:r>
-      <w:proofErr w:type="spellEnd"/>
-      <w:r>
-        <w:rPr>
-          <w:lang w:val="en-US"/>
-        </w:rPr>
-        <w:t>)</w:t>
+      <w:r>
+        <w:rPr>
+          <w:lang w:val="en-US"/>
+        </w:rPr>
+        <w:t>ConatainsKey(key) – fast!</w:t>
+      </w:r>
+    </w:p>
+    <w:p>
+      <w:pPr>
+        <w:pStyle w:val="ListParagraph"/>
+        <w:numPr>
+          <w:ilvl w:val="0"/>
+          <w:numId w:val="1"/>
+        </w:numPr>
+        <w:rPr>
+          <w:lang w:val="en-US"/>
+        </w:rPr>
+      </w:pPr>
+      <w:r>
+        <w:rPr>
+          <w:lang w:val="en-US"/>
+        </w:rPr>
+        <w:t>ContainsValue(value) -  slow!</w:t>
+      </w:r>
+    </w:p>
+    <w:p>
+      <w:pPr>
+        <w:pStyle w:val="ListParagraph"/>
+        <w:numPr>
+          <w:ilvl w:val="0"/>
+          <w:numId w:val="1"/>
+        </w:numPr>
+        <w:rPr>
+          <w:lang w:val="en-US"/>
+        </w:rPr>
+      </w:pPr>
+      <w:r>
+        <w:rPr>
+          <w:lang w:val="en-US"/>
+        </w:rPr>
+        <w:t>.OrederBy(x =&gt; x.Value)</w:t>
+      </w:r>
+    </w:p>
+    <w:p>
+      <w:pPr>
+        <w:pStyle w:val="ListParagraph"/>
+        <w:numPr>
+          <w:ilvl w:val="0"/>
+          <w:numId w:val="1"/>
+        </w:numPr>
+        <w:rPr>
+          <w:lang w:val="en-US"/>
+        </w:rPr>
+      </w:pPr>
+      <w:r>
+        <w:rPr>
+          <w:lang w:val="en-US"/>
+        </w:rPr>
+        <w:t>.ThenByDescending(x =&gt; x.Key)</w:t>
+      </w:r>
+    </w:p>
+    <w:p>
+      <w:pPr>
+        <w:pStyle w:val="ListParagraph"/>
+        <w:numPr>
+          <w:ilvl w:val="0"/>
+          <w:numId w:val="1"/>
+        </w:numPr>
+        <w:rPr>
+          <w:lang w:val="en-US"/>
+        </w:rPr>
+      </w:pPr>
+      <w:r>
+        <w:rPr>
+          <w:lang w:val="en-US"/>
+        </w:rPr>
+        <w:t>.OrederBy(x =&gt; x.Value)</w:t>
       </w:r>
       <w:r>
         <w:rPr>
@@ -297,119 +159,46 @@
         <w:rPr>
           <w:lang w:val="en-US"/>
         </w:rPr>
-        <w:t>.</w:t>
-      </w:r>
-      <w:proofErr w:type="spellStart"/>
-      <w:r>
-        <w:rPr>
-          <w:lang w:val="en-US"/>
-        </w:rPr>
-        <w:t>ThenByDescending</w:t>
-      </w:r>
-      <w:proofErr w:type="spellEnd"/>
-      <w:r>
-        <w:rPr>
-          <w:lang w:val="en-US"/>
-        </w:rPr>
-        <w:t xml:space="preserve">(x =&gt; </w:t>
-      </w:r>
-      <w:proofErr w:type="spellStart"/>
-      <w:r>
-        <w:rPr>
-          <w:lang w:val="en-US"/>
-        </w:rPr>
-        <w:t>x.Key</w:t>
-      </w:r>
-      <w:proofErr w:type="spellEnd"/>
-      <w:r>
-        <w:rPr>
-          <w:lang w:val="en-US"/>
-        </w:rPr>
-        <w:t>).</w:t>
-      </w:r>
-      <w:proofErr w:type="spellStart"/>
-      <w:r>
-        <w:rPr>
-          <w:lang w:val="en-US"/>
-        </w:rPr>
-        <w:t>ToDictionaty</w:t>
-      </w:r>
-      <w:proofErr w:type="spellEnd"/>
-      <w:r>
-        <w:rPr>
-          <w:lang w:val="en-US"/>
-        </w:rPr>
-        <w:t xml:space="preserve">(x =&gt; </w:t>
-      </w:r>
-      <w:proofErr w:type="spellStart"/>
-      <w:r>
-        <w:rPr>
-          <w:lang w:val="en-US"/>
-        </w:rPr>
-        <w:t>x.Key</w:t>
-      </w:r>
-      <w:proofErr w:type="spellEnd"/>
-      <w:r>
-        <w:rPr>
-          <w:lang w:val="en-US"/>
-        </w:rPr>
-        <w:t>, x =&gt; x&gt;Value)</w:t>
-      </w:r>
-    </w:p>
-    <w:p>
-      <w:pPr>
-        <w:pStyle w:val="ListParagraph"/>
-        <w:numPr>
-          <w:ilvl w:val="0"/>
-          <w:numId w:val="1"/>
-        </w:numPr>
-        <w:rPr>
-          <w:lang w:val="en-US"/>
-        </w:rPr>
-      </w:pPr>
-      <w:proofErr w:type="gramStart"/>
-      <w:r>
-        <w:rPr>
-          <w:lang w:val="en-US"/>
-        </w:rPr>
-        <w:t>.</w:t>
-      </w:r>
-      <w:proofErr w:type="spellStart"/>
-      <w:r>
-        <w:rPr>
-          <w:lang w:val="en-US"/>
-        </w:rPr>
-        <w:t>Avarerage</w:t>
-      </w:r>
-      <w:proofErr w:type="spellEnd"/>
-      <w:proofErr w:type="gramEnd"/>
-      <w:r>
-        <w:rPr>
-          <w:lang w:val="en-US"/>
-        </w:rPr>
-        <w:t>()</w:t>
-      </w:r>
-    </w:p>
-    <w:p>
-      <w:pPr>
-        <w:pStyle w:val="ListParagraph"/>
-        <w:rPr>
-          <w:lang w:val="en-US"/>
-        </w:rPr>
-      </w:pPr>
-    </w:p>
-    <w:p>
-      <w:pPr>
-        <w:pStyle w:val="ListParagraph"/>
-        <w:numPr>
-          <w:ilvl w:val="0"/>
-          <w:numId w:val="1"/>
-        </w:numPr>
-        <w:rPr>
-          <w:lang w:val="en-US"/>
-        </w:rPr>
-      </w:pPr>
-      <w:proofErr w:type="spellStart"/>
+        <w:t>.ThenByDescending(x =&gt; x.Key).ToDictionaty(x =&gt; x.Key, x =&gt; x&gt;Value)</w:t>
+      </w:r>
+    </w:p>
+    <w:p>
+      <w:pPr>
+        <w:pStyle w:val="ListParagraph"/>
+        <w:numPr>
+          <w:ilvl w:val="0"/>
+          <w:numId w:val="1"/>
+        </w:numPr>
+        <w:rPr>
+          <w:lang w:val="en-US"/>
+        </w:rPr>
+      </w:pPr>
+      <w:r>
+        <w:rPr>
+          <w:lang w:val="en-US"/>
+        </w:rPr>
+        <w:t>.Avarerage()</w:t>
+      </w:r>
+    </w:p>
+    <w:p>
+      <w:pPr>
+        <w:pStyle w:val="ListParagraph"/>
+        <w:rPr>
+          <w:lang w:val="en-US"/>
+        </w:rPr>
+      </w:pPr>
+    </w:p>
+    <w:p>
+      <w:pPr>
+        <w:pStyle w:val="ListParagraph"/>
+        <w:numPr>
+          <w:ilvl w:val="0"/>
+          <w:numId w:val="1"/>
+        </w:numPr>
+        <w:rPr>
+          <w:lang w:val="en-US"/>
+        </w:rPr>
+      </w:pPr>
       <w:r>
         <w:rPr>
           <w:b/>
@@ -438,9 +227,205 @@
           <w:szCs w:val="28"/>
           <w:lang w:val="en-US"/>
         </w:rPr>
-        <w:t>Set</w:t>
-      </w:r>
-      <w:proofErr w:type="spellEnd"/>
+        <w:t xml:space="preserve">Set </w:t>
+      </w:r>
+      <w:r>
+        <w:rPr>
+          <w:lang w:val="en-US"/>
+        </w:rPr>
+        <w:t xml:space="preserve">– </w:t>
+      </w:r>
+      <w:r>
+        <w:t xml:space="preserve">колекция от уникални елементи, не може да добави един и същи </w:t>
+      </w:r>
+      <w:r>
+        <w:rPr>
+          <w:lang w:val="en-US"/>
+        </w:rPr>
+        <w:t xml:space="preserve">key, </w:t>
+      </w:r>
+      <w:r>
+        <w:t>ако се опитаме да го добавим няма да гръмне. МНОГО Е БЪРЗ</w:t>
+      </w:r>
+    </w:p>
+    <w:p>
+      <w:pPr>
+        <w:pStyle w:val="ListParagraph"/>
+        <w:numPr>
+          <w:ilvl w:val="0"/>
+          <w:numId w:val="1"/>
+        </w:numPr>
+        <w:rPr>
+          <w:lang w:val="en-US"/>
+        </w:rPr>
+      </w:pPr>
+      <w:r>
+        <w:rPr>
+          <w:lang w:val="en-US"/>
+        </w:rPr>
+        <w:t>.Add(3)</w:t>
+      </w:r>
+      <w:r>
+        <w:rPr>
+          <w:lang w:val="en-US"/>
+        </w:rPr>
+        <w:t>;</w:t>
+      </w:r>
+    </w:p>
+    <w:p>
+      <w:pPr>
+        <w:pStyle w:val="ListParagraph"/>
+        <w:numPr>
+          <w:ilvl w:val="0"/>
+          <w:numId w:val="1"/>
+        </w:numPr>
+        <w:rPr>
+          <w:lang w:val="en-US"/>
+        </w:rPr>
+      </w:pPr>
+      <w:r>
+        <w:rPr>
+          <w:lang w:val="en-US"/>
+        </w:rPr>
+        <w:t>Remove();</w:t>
+      </w:r>
+    </w:p>
+    <w:p>
+      <w:pPr>
+        <w:pStyle w:val="ListParagraph"/>
+        <w:numPr>
+          <w:ilvl w:val="0"/>
+          <w:numId w:val="1"/>
+        </w:numPr>
+      </w:pPr>
+      <w:r>
+        <w:rPr>
+          <w:lang w:val="en-US"/>
+        </w:rPr>
+        <w:t xml:space="preserve">.Contains(); </w:t>
+      </w:r>
+    </w:p>
+    <w:p>
+      <w:pPr>
+        <w:pStyle w:val="ListParagraph"/>
+        <w:numPr>
+          <w:ilvl w:val="0"/>
+          <w:numId w:val="1"/>
+        </w:numPr>
+      </w:pPr>
+      <w:r>
+        <w:t>.</w:t>
+      </w:r>
+      <w:r>
+        <w:rPr>
+          <w:lang w:val="en-US"/>
+        </w:rPr>
+        <w:t>UnionWith()</w:t>
+      </w:r>
+      <w:r>
+        <w:rPr>
+          <w:lang w:val="en-US"/>
+        </w:rPr>
+        <w:t xml:space="preserve"> – </w:t>
+      </w:r>
+      <w:r>
+        <w:t xml:space="preserve">обединява два </w:t>
+      </w:r>
+      <w:r>
+        <w:rPr>
+          <w:lang w:val="en-US"/>
+        </w:rPr>
+        <w:t>Hesh-a</w:t>
+      </w:r>
+    </w:p>
+    <w:p>
+      <w:pPr>
+        <w:pStyle w:val="ListParagraph"/>
+        <w:numPr>
+          <w:ilvl w:val="0"/>
+          <w:numId w:val="1"/>
+        </w:numPr>
+      </w:pPr>
+      <w:r>
+        <w:rPr>
+          <w:lang w:val="en-US"/>
+        </w:rPr>
+        <w:t>.IntersectWith()</w:t>
+      </w:r>
+      <w:r>
+        <w:rPr>
+          <w:lang w:val="en-US"/>
+        </w:rPr>
+        <w:t xml:space="preserve"> – </w:t>
+      </w:r>
+      <w:r>
+        <w:t>общите символи за двата масива</w:t>
+      </w:r>
+    </w:p>
+    <w:p>
+      <w:pPr>
+        <w:pStyle w:val="ListParagraph"/>
+        <w:numPr>
+          <w:ilvl w:val="0"/>
+          <w:numId w:val="1"/>
+        </w:numPr>
+      </w:pPr>
+      <w:r>
+        <w:rPr>
+          <w:lang w:val="en-US"/>
+        </w:rPr>
+        <w:t>.ExceptWith()</w:t>
+      </w:r>
+      <w:r>
+        <w:rPr>
+          <w:lang w:val="en-US"/>
+        </w:rPr>
+        <w:t xml:space="preserve"> – </w:t>
+      </w:r>
+      <w:r>
+        <w:t>взима само символите който не се припокриват(еднакви)</w:t>
+      </w:r>
+    </w:p>
+    <w:p>
+      <w:pPr>
+        <w:pStyle w:val="ListParagraph"/>
+        <w:numPr>
+          <w:ilvl w:val="0"/>
+          <w:numId w:val="1"/>
+        </w:numPr>
+      </w:pPr>
+      <w:r>
+        <w:rPr>
+          <w:lang w:val="en-US"/>
+        </w:rPr>
+        <w:t>.SymmetrictExceptWith()</w:t>
+      </w:r>
+      <w:r>
+        <w:t xml:space="preserve"> </w:t>
+      </w:r>
+      <w:r>
+        <w:rPr>
+          <w:lang w:val="en-US"/>
+        </w:rPr>
+        <w:t>–</w:t>
+      </w:r>
+      <w:r>
+        <w:t xml:space="preserve"> взимаме тези който не се припокриват(не са еднакви)</w:t>
+      </w:r>
+    </w:p>
+    <w:p>
+      <w:pPr>
+        <w:pStyle w:val="ListParagraph"/>
+      </w:pPr>
+    </w:p>
+    <w:p>
+      <w:pPr>
+        <w:pStyle w:val="ListParagraph"/>
+        <w:numPr>
+          <w:ilvl w:val="0"/>
+          <w:numId w:val="1"/>
+        </w:numPr>
+      </w:pPr>
       <w:r>
         <w:rPr>
           <w:b/>
@@ -449,122 +434,8 @@
           <w:szCs w:val="28"/>
           <w:lang w:val="en-US"/>
         </w:rPr>
-        <w:t xml:space="preserve"> </w:t>
-      </w:r>
-      <w:r>
-        <w:rPr>
-          <w:lang w:val="en-US"/>
-        </w:rPr>
-        <w:t xml:space="preserve">– </w:t>
-      </w:r>
-      <w:r>
-        <w:t xml:space="preserve">колекция от уникални елементи, не може да добави един и същи </w:t>
-      </w:r>
-      <w:r>
-        <w:rPr>
-          <w:lang w:val="en-US"/>
-        </w:rPr>
-        <w:t xml:space="preserve">key, </w:t>
-      </w:r>
-      <w:r>
-        <w:t>ако се опитаме да го добавим няма да гръмне. МНОГО Е БЪРЗ</w:t>
-      </w:r>
-    </w:p>
-    <w:p>
-      <w:pPr>
-        <w:pStyle w:val="ListParagraph"/>
-        <w:numPr>
-          <w:ilvl w:val="0"/>
-          <w:numId w:val="1"/>
-        </w:numPr>
-        <w:rPr>
-          <w:lang w:val="en-US"/>
-        </w:rPr>
-      </w:pPr>
-      <w:proofErr w:type="gramStart"/>
-      <w:r>
-        <w:rPr>
-          <w:lang w:val="en-US"/>
-        </w:rPr>
-        <w:t>.Add</w:t>
-      </w:r>
-      <w:proofErr w:type="gramEnd"/>
-      <w:r>
-        <w:rPr>
-          <w:lang w:val="en-US"/>
-        </w:rPr>
-        <w:t>(3)</w:t>
-      </w:r>
-      <w:r>
-        <w:rPr>
-          <w:lang w:val="en-US"/>
-        </w:rPr>
-        <w:t>;</w:t>
-      </w:r>
-    </w:p>
-    <w:p>
-      <w:pPr>
-        <w:pStyle w:val="ListParagraph"/>
-        <w:numPr>
-          <w:ilvl w:val="0"/>
-          <w:numId w:val="1"/>
-        </w:numPr>
-        <w:rPr>
-          <w:lang w:val="en-US"/>
-        </w:rPr>
-      </w:pPr>
-      <w:proofErr w:type="gramStart"/>
-      <w:r>
-        <w:rPr>
-          <w:lang w:val="en-US"/>
-        </w:rPr>
-        <w:t>Remove(</w:t>
-      </w:r>
-      <w:proofErr w:type="gramEnd"/>
-      <w:r>
-        <w:rPr>
-          <w:lang w:val="en-US"/>
-        </w:rPr>
-        <w:t>);</w:t>
-      </w:r>
-    </w:p>
-    <w:p>
-      <w:pPr>
-        <w:pStyle w:val="ListParagraph"/>
-        <w:numPr>
-          <w:ilvl w:val="0"/>
-          <w:numId w:val="1"/>
-        </w:numPr>
-      </w:pPr>
-      <w:proofErr w:type="gramStart"/>
-      <w:r>
-        <w:rPr>
-          <w:lang w:val="en-US"/>
-        </w:rPr>
-        <w:t>.Contains</w:t>
-      </w:r>
-      <w:proofErr w:type="gramEnd"/>
-      <w:r>
-        <w:rPr>
-          <w:lang w:val="en-US"/>
-        </w:rPr>
-        <w:t xml:space="preserve">(); </w:t>
-      </w:r>
-    </w:p>
-    <w:p>
-      <w:pPr>
-        <w:pStyle w:val="ListParagraph"/>
-      </w:pPr>
-    </w:p>
-    <w:p>
-      <w:pPr>
-        <w:pStyle w:val="ListParagraph"/>
-        <w:numPr>
-          <w:ilvl w:val="0"/>
-          <w:numId w:val="1"/>
-        </w:numPr>
-      </w:pPr>
-      <w:proofErr w:type="spellStart"/>
+        <w:t>Sorted</w:t>
+      </w:r>
       <w:r>
         <w:rPr>
           <w:b/>
@@ -573,28 +444,7 @@
           <w:szCs w:val="28"/>
           <w:lang w:val="en-US"/>
         </w:rPr>
-        <w:t>Sorted</w:t>
-      </w:r>
-      <w:r>
-        <w:rPr>
-          <w:b/>
-          <w:bCs/>
-          <w:sz w:val="28"/>
-          <w:szCs w:val="28"/>
-          <w:lang w:val="en-US"/>
-        </w:rPr>
-        <w:t>Set</w:t>
-      </w:r>
-      <w:proofErr w:type="spellEnd"/>
-      <w:r>
-        <w:rPr>
-          <w:b/>
-          <w:bCs/>
-          <w:sz w:val="28"/>
-          <w:szCs w:val="28"/>
-          <w:lang w:val="en-US"/>
-        </w:rPr>
-        <w:t xml:space="preserve"> </w:t>
+        <w:t xml:space="preserve">Set </w:t>
       </w:r>
       <w:r>
         <w:rPr>
@@ -603,92 +453,58 @@
         <w:t xml:space="preserve">– </w:t>
       </w:r>
       <w:r>
-        <w:t xml:space="preserve">колекция от уникални елементи, сортирани по </w:t>
-      </w:r>
-      <w:proofErr w:type="spellStart"/>
-      <w:proofErr w:type="gramStart"/>
-      <w:r>
-        <w:t>азбурен</w:t>
-      </w:r>
-      <w:proofErr w:type="spellEnd"/>
-      <w:r>
-        <w:t xml:space="preserve">  ред</w:t>
-      </w:r>
-      <w:proofErr w:type="gramEnd"/>
-    </w:p>
-    <w:p>
-      <w:pPr>
-        <w:pStyle w:val="ListParagraph"/>
-        <w:numPr>
-          <w:ilvl w:val="0"/>
-          <w:numId w:val="1"/>
-        </w:numPr>
-        <w:rPr>
-          <w:lang w:val="en-US"/>
-        </w:rPr>
-      </w:pPr>
-      <w:proofErr w:type="gramStart"/>
-      <w:r>
-        <w:rPr>
-          <w:lang w:val="en-US"/>
-        </w:rPr>
-        <w:t>.Add</w:t>
-      </w:r>
-      <w:proofErr w:type="gramEnd"/>
-      <w:r>
-        <w:rPr>
-          <w:lang w:val="en-US"/>
-        </w:rPr>
-        <w:t>(3);</w:t>
-      </w:r>
-    </w:p>
-    <w:p>
-      <w:pPr>
-        <w:pStyle w:val="ListParagraph"/>
-        <w:numPr>
-          <w:ilvl w:val="0"/>
-          <w:numId w:val="1"/>
-        </w:numPr>
-        <w:rPr>
-          <w:lang w:val="en-US"/>
-        </w:rPr>
-      </w:pPr>
-      <w:proofErr w:type="gramStart"/>
-      <w:r>
-        <w:rPr>
-          <w:lang w:val="en-US"/>
-        </w:rPr>
-        <w:t>Remove(</w:t>
-      </w:r>
-      <w:proofErr w:type="gramEnd"/>
-      <w:r>
-        <w:rPr>
-          <w:lang w:val="en-US"/>
-        </w:rPr>
-        <w:t>);</w:t>
-      </w:r>
-    </w:p>
-    <w:p>
-      <w:pPr>
-        <w:pStyle w:val="ListParagraph"/>
-        <w:numPr>
-          <w:ilvl w:val="0"/>
-          <w:numId w:val="1"/>
-        </w:numPr>
-      </w:pPr>
-      <w:proofErr w:type="gramStart"/>
-      <w:r>
-        <w:rPr>
-          <w:lang w:val="en-US"/>
-        </w:rPr>
-        <w:t>.Contains</w:t>
-      </w:r>
-      <w:proofErr w:type="gramEnd"/>
-      <w:r>
-        <w:rPr>
-          <w:lang w:val="en-US"/>
-        </w:rPr>
-        <w:t xml:space="preserve">(); </w:t>
+        <w:t>колекция от уникални елементи, сортирани по азбурен  ред</w:t>
+      </w:r>
+    </w:p>
+    <w:p>
+      <w:pPr>
+        <w:pStyle w:val="ListParagraph"/>
+        <w:numPr>
+          <w:ilvl w:val="0"/>
+          <w:numId w:val="1"/>
+        </w:numPr>
+        <w:rPr>
+          <w:lang w:val="en-US"/>
+        </w:rPr>
+      </w:pPr>
+      <w:r>
+        <w:rPr>
+          <w:lang w:val="en-US"/>
+        </w:rPr>
+        <w:t>.Add(3);</w:t>
+      </w:r>
+    </w:p>
+    <w:p>
+      <w:pPr>
+        <w:pStyle w:val="ListParagraph"/>
+        <w:numPr>
+          <w:ilvl w:val="0"/>
+          <w:numId w:val="1"/>
+        </w:numPr>
+        <w:rPr>
+          <w:lang w:val="en-US"/>
+        </w:rPr>
+      </w:pPr>
+      <w:r>
+        <w:rPr>
+          <w:lang w:val="en-US"/>
+        </w:rPr>
+        <w:t>Remove();</w:t>
+      </w:r>
+    </w:p>
+    <w:p>
+      <w:pPr>
+        <w:pStyle w:val="ListParagraph"/>
+        <w:numPr>
+          <w:ilvl w:val="0"/>
+          <w:numId w:val="1"/>
+        </w:numPr>
+      </w:pPr>
+      <w:r>
+        <w:rPr>
+          <w:lang w:val="en-US"/>
+        </w:rPr>
+        <w:t xml:space="preserve">.Contains(); </w:t>
       </w:r>
     </w:p>
     <w:p>

</xml_diff>

<commit_message>
09. SoftUni Exam Results create
</commit_message>
<xml_diff>
--- a/07 - Sets and Dictionaries Advanced/notes - Sets and Dictionaries Advanced.docx
+++ b/07 - Sets and Dictionaries Advanced/notes - Sets and Dictionaries Advanced.docx
@@ -13,6 +13,7 @@
           <w:lang w:val="en-US"/>
         </w:rPr>
       </w:pPr>
+      <w:proofErr w:type="spellStart"/>
       <w:r>
         <w:rPr>
           <w:b/>
@@ -23,6 +24,7 @@
         </w:rPr>
         <w:t>SortedDictionary</w:t>
       </w:r>
+      <w:proofErr w:type="spellEnd"/>
       <w:r>
         <w:rPr>
           <w:lang w:val="en-US"/>
@@ -30,7 +32,15 @@
         <w:t xml:space="preserve"> – </w:t>
       </w:r>
       <w:r>
-        <w:t xml:space="preserve">колекция е сортирана спрямо ключа(по азбучен ред). Няма никаква разлика от </w:t>
+        <w:t xml:space="preserve">колекция е сортирана спрямо </w:t>
+      </w:r>
+      <w:proofErr w:type="gramStart"/>
+      <w:r>
+        <w:t>ключа(</w:t>
+      </w:r>
+      <w:proofErr w:type="gramEnd"/>
+      <w:r>
+        <w:t xml:space="preserve">по азбучен ред). Няма никаква разлика от </w:t>
       </w:r>
       <w:r>
         <w:rPr>
@@ -50,11 +60,19 @@
           <w:lang w:val="en-US"/>
         </w:rPr>
       </w:pPr>
-      <w:r>
-        <w:rPr>
-          <w:lang w:val="en-US"/>
-        </w:rPr>
-        <w:t>DataTime – class</w:t>
+      <w:proofErr w:type="spellStart"/>
+      <w:r>
+        <w:rPr>
+          <w:lang w:val="en-US"/>
+        </w:rPr>
+        <w:t>DataTime</w:t>
+      </w:r>
+      <w:proofErr w:type="spellEnd"/>
+      <w:r>
+        <w:rPr>
+          <w:lang w:val="en-US"/>
+        </w:rPr>
+        <w:t xml:space="preserve"> – class</w:t>
       </w:r>
       <w:r>
         <w:t xml:space="preserve"> за дати.</w:t>
@@ -71,83 +89,203 @@
           <w:lang w:val="en-US"/>
         </w:rPr>
       </w:pPr>
-      <w:r>
-        <w:rPr>
-          <w:lang w:val="en-US"/>
-        </w:rPr>
-        <w:t>ConatainsKey(key) – fast!</w:t>
-      </w:r>
-    </w:p>
-    <w:p>
-      <w:pPr>
-        <w:pStyle w:val="ListParagraph"/>
-        <w:numPr>
-          <w:ilvl w:val="0"/>
-          <w:numId w:val="1"/>
-        </w:numPr>
-        <w:rPr>
-          <w:lang w:val="en-US"/>
-        </w:rPr>
-      </w:pPr>
-      <w:r>
-        <w:rPr>
-          <w:lang w:val="en-US"/>
-        </w:rPr>
-        <w:t>ContainsValue(value) -  slow!</w:t>
-      </w:r>
-    </w:p>
-    <w:p>
-      <w:pPr>
-        <w:pStyle w:val="ListParagraph"/>
-        <w:numPr>
-          <w:ilvl w:val="0"/>
-          <w:numId w:val="1"/>
-        </w:numPr>
-        <w:rPr>
-          <w:lang w:val="en-US"/>
-        </w:rPr>
-      </w:pPr>
-      <w:r>
-        <w:rPr>
-          <w:lang w:val="en-US"/>
-        </w:rPr>
-        <w:t>.OrederBy(x =&gt; x.Value)</w:t>
-      </w:r>
-    </w:p>
-    <w:p>
-      <w:pPr>
-        <w:pStyle w:val="ListParagraph"/>
-        <w:numPr>
-          <w:ilvl w:val="0"/>
-          <w:numId w:val="1"/>
-        </w:numPr>
-        <w:rPr>
-          <w:lang w:val="en-US"/>
-        </w:rPr>
-      </w:pPr>
-      <w:r>
-        <w:rPr>
-          <w:lang w:val="en-US"/>
-        </w:rPr>
-        <w:t>.ThenByDescending(x =&gt; x.Key)</w:t>
-      </w:r>
-    </w:p>
-    <w:p>
-      <w:pPr>
-        <w:pStyle w:val="ListParagraph"/>
-        <w:numPr>
-          <w:ilvl w:val="0"/>
-          <w:numId w:val="1"/>
-        </w:numPr>
-        <w:rPr>
-          <w:lang w:val="en-US"/>
-        </w:rPr>
-      </w:pPr>
-      <w:r>
-        <w:rPr>
-          <w:lang w:val="en-US"/>
-        </w:rPr>
-        <w:t>.OrederBy(x =&gt; x.Value)</w:t>
+      <w:proofErr w:type="spellStart"/>
+      <w:r>
+        <w:rPr>
+          <w:lang w:val="en-US"/>
+        </w:rPr>
+        <w:t>ConatainsKey</w:t>
+      </w:r>
+      <w:proofErr w:type="spellEnd"/>
+      <w:r>
+        <w:rPr>
+          <w:lang w:val="en-US"/>
+        </w:rPr>
+        <w:t>(key) – fast!</w:t>
+      </w:r>
+    </w:p>
+    <w:p>
+      <w:pPr>
+        <w:pStyle w:val="ListParagraph"/>
+        <w:numPr>
+          <w:ilvl w:val="0"/>
+          <w:numId w:val="1"/>
+        </w:numPr>
+        <w:rPr>
+          <w:lang w:val="en-US"/>
+        </w:rPr>
+      </w:pPr>
+      <w:proofErr w:type="spellStart"/>
+      <w:r>
+        <w:rPr>
+          <w:lang w:val="en-US"/>
+        </w:rPr>
+        <w:t>ContainsValue</w:t>
+      </w:r>
+      <w:proofErr w:type="spellEnd"/>
+      <w:r>
+        <w:rPr>
+          <w:lang w:val="en-US"/>
+        </w:rPr>
+        <w:t xml:space="preserve">(value) </w:t>
+      </w:r>
+      <w:proofErr w:type="gramStart"/>
+      <w:r>
+        <w:rPr>
+          <w:lang w:val="en-US"/>
+        </w:rPr>
+        <w:t>-  slow</w:t>
+      </w:r>
+      <w:proofErr w:type="gramEnd"/>
+      <w:r>
+        <w:rPr>
+          <w:lang w:val="en-US"/>
+        </w:rPr>
+        <w:t>!</w:t>
+      </w:r>
+    </w:p>
+    <w:p>
+      <w:pPr>
+        <w:pStyle w:val="ListParagraph"/>
+        <w:numPr>
+          <w:ilvl w:val="0"/>
+          <w:numId w:val="1"/>
+        </w:numPr>
+        <w:rPr>
+          <w:lang w:val="en-US"/>
+        </w:rPr>
+      </w:pPr>
+      <w:proofErr w:type="gramStart"/>
+      <w:r>
+        <w:rPr>
+          <w:lang w:val="en-US"/>
+        </w:rPr>
+        <w:t>.</w:t>
+      </w:r>
+      <w:proofErr w:type="spellStart"/>
+      <w:r>
+        <w:rPr>
+          <w:lang w:val="en-US"/>
+        </w:rPr>
+        <w:t>OrederBy</w:t>
+      </w:r>
+      <w:proofErr w:type="spellEnd"/>
+      <w:proofErr w:type="gramEnd"/>
+      <w:r>
+        <w:rPr>
+          <w:lang w:val="en-US"/>
+        </w:rPr>
+        <w:t xml:space="preserve">(x =&gt; </w:t>
+      </w:r>
+      <w:proofErr w:type="spellStart"/>
+      <w:r>
+        <w:rPr>
+          <w:lang w:val="en-US"/>
+        </w:rPr>
+        <w:t>x.Value</w:t>
+      </w:r>
+      <w:proofErr w:type="spellEnd"/>
+      <w:r>
+        <w:rPr>
+          <w:lang w:val="en-US"/>
+        </w:rPr>
+        <w:t>)</w:t>
+      </w:r>
+    </w:p>
+    <w:p>
+      <w:pPr>
+        <w:pStyle w:val="ListParagraph"/>
+        <w:numPr>
+          <w:ilvl w:val="0"/>
+          <w:numId w:val="1"/>
+        </w:numPr>
+        <w:rPr>
+          <w:lang w:val="en-US"/>
+        </w:rPr>
+      </w:pPr>
+      <w:proofErr w:type="gramStart"/>
+      <w:r>
+        <w:rPr>
+          <w:lang w:val="en-US"/>
+        </w:rPr>
+        <w:t>.</w:t>
+      </w:r>
+      <w:proofErr w:type="spellStart"/>
+      <w:r>
+        <w:rPr>
+          <w:lang w:val="en-US"/>
+        </w:rPr>
+        <w:t>ThenByDescending</w:t>
+      </w:r>
+      <w:proofErr w:type="spellEnd"/>
+      <w:proofErr w:type="gramEnd"/>
+      <w:r>
+        <w:rPr>
+          <w:lang w:val="en-US"/>
+        </w:rPr>
+        <w:t xml:space="preserve">(x =&gt; </w:t>
+      </w:r>
+      <w:proofErr w:type="spellStart"/>
+      <w:r>
+        <w:rPr>
+          <w:lang w:val="en-US"/>
+        </w:rPr>
+        <w:t>x.Key</w:t>
+      </w:r>
+      <w:proofErr w:type="spellEnd"/>
+      <w:r>
+        <w:rPr>
+          <w:lang w:val="en-US"/>
+        </w:rPr>
+        <w:t>)</w:t>
+      </w:r>
+    </w:p>
+    <w:p>
+      <w:pPr>
+        <w:pStyle w:val="ListParagraph"/>
+        <w:numPr>
+          <w:ilvl w:val="0"/>
+          <w:numId w:val="1"/>
+        </w:numPr>
+        <w:rPr>
+          <w:lang w:val="en-US"/>
+        </w:rPr>
+      </w:pPr>
+      <w:proofErr w:type="gramStart"/>
+      <w:r>
+        <w:rPr>
+          <w:lang w:val="en-US"/>
+        </w:rPr>
+        <w:t>.</w:t>
+      </w:r>
+      <w:proofErr w:type="spellStart"/>
+      <w:r>
+        <w:rPr>
+          <w:lang w:val="en-US"/>
+        </w:rPr>
+        <w:t>OrederBy</w:t>
+      </w:r>
+      <w:proofErr w:type="spellEnd"/>
+      <w:proofErr w:type="gramEnd"/>
+      <w:r>
+        <w:rPr>
+          <w:lang w:val="en-US"/>
+        </w:rPr>
+        <w:t xml:space="preserve">(x =&gt; </w:t>
+      </w:r>
+      <w:proofErr w:type="spellStart"/>
+      <w:r>
+        <w:rPr>
+          <w:lang w:val="en-US"/>
+        </w:rPr>
+        <w:t>x.Value</w:t>
+      </w:r>
+      <w:proofErr w:type="spellEnd"/>
+      <w:r>
+        <w:rPr>
+          <w:lang w:val="en-US"/>
+        </w:rPr>
+        <w:t>)</w:t>
       </w:r>
       <w:r>
         <w:rPr>
@@ -159,46 +297,119 @@
         <w:rPr>
           <w:lang w:val="en-US"/>
         </w:rPr>
-        <w:t>.ThenByDescending(x =&gt; x.Key).ToDictionaty(x =&gt; x.Key, x =&gt; x&gt;Value)</w:t>
-      </w:r>
-    </w:p>
-    <w:p>
-      <w:pPr>
-        <w:pStyle w:val="ListParagraph"/>
-        <w:numPr>
-          <w:ilvl w:val="0"/>
-          <w:numId w:val="1"/>
-        </w:numPr>
-        <w:rPr>
-          <w:lang w:val="en-US"/>
-        </w:rPr>
-      </w:pPr>
-      <w:r>
-        <w:rPr>
-          <w:lang w:val="en-US"/>
-        </w:rPr>
-        <w:t>.Avarerage()</w:t>
-      </w:r>
-    </w:p>
-    <w:p>
-      <w:pPr>
-        <w:pStyle w:val="ListParagraph"/>
-        <w:rPr>
-          <w:lang w:val="en-US"/>
-        </w:rPr>
-      </w:pPr>
-    </w:p>
-    <w:p>
-      <w:pPr>
-        <w:pStyle w:val="ListParagraph"/>
-        <w:numPr>
-          <w:ilvl w:val="0"/>
-          <w:numId w:val="1"/>
-        </w:numPr>
-        <w:rPr>
-          <w:lang w:val="en-US"/>
-        </w:rPr>
-      </w:pPr>
+        <w:t>.</w:t>
+      </w:r>
+      <w:proofErr w:type="spellStart"/>
+      <w:r>
+        <w:rPr>
+          <w:lang w:val="en-US"/>
+        </w:rPr>
+        <w:t>ThenByDescending</w:t>
+      </w:r>
+      <w:proofErr w:type="spellEnd"/>
+      <w:r>
+        <w:rPr>
+          <w:lang w:val="en-US"/>
+        </w:rPr>
+        <w:t xml:space="preserve">(x =&gt; </w:t>
+      </w:r>
+      <w:proofErr w:type="spellStart"/>
+      <w:r>
+        <w:rPr>
+          <w:lang w:val="en-US"/>
+        </w:rPr>
+        <w:t>x.Key</w:t>
+      </w:r>
+      <w:proofErr w:type="spellEnd"/>
+      <w:r>
+        <w:rPr>
+          <w:lang w:val="en-US"/>
+        </w:rPr>
+        <w:t>).</w:t>
+      </w:r>
+      <w:proofErr w:type="spellStart"/>
+      <w:r>
+        <w:rPr>
+          <w:lang w:val="en-US"/>
+        </w:rPr>
+        <w:t>ToDictionaty</w:t>
+      </w:r>
+      <w:proofErr w:type="spellEnd"/>
+      <w:r>
+        <w:rPr>
+          <w:lang w:val="en-US"/>
+        </w:rPr>
+        <w:t xml:space="preserve">(x =&gt; </w:t>
+      </w:r>
+      <w:proofErr w:type="spellStart"/>
+      <w:r>
+        <w:rPr>
+          <w:lang w:val="en-US"/>
+        </w:rPr>
+        <w:t>x.Key</w:t>
+      </w:r>
+      <w:proofErr w:type="spellEnd"/>
+      <w:r>
+        <w:rPr>
+          <w:lang w:val="en-US"/>
+        </w:rPr>
+        <w:t>, x =&gt; x&gt;Value)</w:t>
+      </w:r>
+    </w:p>
+    <w:p>
+      <w:pPr>
+        <w:pStyle w:val="ListParagraph"/>
+        <w:numPr>
+          <w:ilvl w:val="0"/>
+          <w:numId w:val="1"/>
+        </w:numPr>
+        <w:rPr>
+          <w:lang w:val="en-US"/>
+        </w:rPr>
+      </w:pPr>
+      <w:proofErr w:type="gramStart"/>
+      <w:r>
+        <w:rPr>
+          <w:lang w:val="en-US"/>
+        </w:rPr>
+        <w:t>.</w:t>
+      </w:r>
+      <w:proofErr w:type="spellStart"/>
+      <w:r>
+        <w:rPr>
+          <w:lang w:val="en-US"/>
+        </w:rPr>
+        <w:t>Avarerage</w:t>
+      </w:r>
+      <w:proofErr w:type="spellEnd"/>
+      <w:proofErr w:type="gramEnd"/>
+      <w:r>
+        <w:rPr>
+          <w:lang w:val="en-US"/>
+        </w:rPr>
+        <w:t>()</w:t>
+      </w:r>
+    </w:p>
+    <w:p>
+      <w:pPr>
+        <w:pStyle w:val="ListParagraph"/>
+        <w:rPr>
+          <w:lang w:val="en-US"/>
+        </w:rPr>
+      </w:pPr>
+    </w:p>
+    <w:p>
+      <w:pPr>
+        <w:pStyle w:val="ListParagraph"/>
+        <w:numPr>
+          <w:ilvl w:val="0"/>
+          <w:numId w:val="1"/>
+        </w:numPr>
+        <w:rPr>
+          <w:lang w:val="en-US"/>
+        </w:rPr>
+      </w:pPr>
+      <w:proofErr w:type="spellStart"/>
       <w:r>
         <w:rPr>
           <w:b/>
@@ -227,205 +438,9 @@
           <w:szCs w:val="28"/>
           <w:lang w:val="en-US"/>
         </w:rPr>
-        <w:t xml:space="preserve">Set </w:t>
-      </w:r>
-      <w:r>
-        <w:rPr>
-          <w:lang w:val="en-US"/>
-        </w:rPr>
-        <w:t xml:space="preserve">– </w:t>
-      </w:r>
-      <w:r>
-        <w:t xml:space="preserve">колекция от уникални елементи, не може да добави един и същи </w:t>
-      </w:r>
-      <w:r>
-        <w:rPr>
-          <w:lang w:val="en-US"/>
-        </w:rPr>
-        <w:t xml:space="preserve">key, </w:t>
-      </w:r>
-      <w:r>
-        <w:t>ако се опитаме да го добавим няма да гръмне. МНОГО Е БЪРЗ</w:t>
-      </w:r>
-    </w:p>
-    <w:p>
-      <w:pPr>
-        <w:pStyle w:val="ListParagraph"/>
-        <w:numPr>
-          <w:ilvl w:val="0"/>
-          <w:numId w:val="1"/>
-        </w:numPr>
-        <w:rPr>
-          <w:lang w:val="en-US"/>
-        </w:rPr>
-      </w:pPr>
-      <w:r>
-        <w:rPr>
-          <w:lang w:val="en-US"/>
-        </w:rPr>
-        <w:t>.Add(3)</w:t>
-      </w:r>
-      <w:r>
-        <w:rPr>
-          <w:lang w:val="en-US"/>
-        </w:rPr>
-        <w:t>;</w:t>
-      </w:r>
-    </w:p>
-    <w:p>
-      <w:pPr>
-        <w:pStyle w:val="ListParagraph"/>
-        <w:numPr>
-          <w:ilvl w:val="0"/>
-          <w:numId w:val="1"/>
-        </w:numPr>
-        <w:rPr>
-          <w:lang w:val="en-US"/>
-        </w:rPr>
-      </w:pPr>
-      <w:r>
-        <w:rPr>
-          <w:lang w:val="en-US"/>
-        </w:rPr>
-        <w:t>Remove();</w:t>
-      </w:r>
-    </w:p>
-    <w:p>
-      <w:pPr>
-        <w:pStyle w:val="ListParagraph"/>
-        <w:numPr>
-          <w:ilvl w:val="0"/>
-          <w:numId w:val="1"/>
-        </w:numPr>
-      </w:pPr>
-      <w:r>
-        <w:rPr>
-          <w:lang w:val="en-US"/>
-        </w:rPr>
-        <w:t xml:space="preserve">.Contains(); </w:t>
-      </w:r>
-    </w:p>
-    <w:p>
-      <w:pPr>
-        <w:pStyle w:val="ListParagraph"/>
-        <w:numPr>
-          <w:ilvl w:val="0"/>
-          <w:numId w:val="1"/>
-        </w:numPr>
-      </w:pPr>
-      <w:r>
-        <w:t>.</w:t>
-      </w:r>
-      <w:r>
-        <w:rPr>
-          <w:lang w:val="en-US"/>
-        </w:rPr>
-        <w:t>UnionWith()</w:t>
-      </w:r>
-      <w:r>
-        <w:rPr>
-          <w:lang w:val="en-US"/>
-        </w:rPr>
-        <w:t xml:space="preserve"> – </w:t>
-      </w:r>
-      <w:r>
-        <w:t xml:space="preserve">обединява два </w:t>
-      </w:r>
-      <w:r>
-        <w:rPr>
-          <w:lang w:val="en-US"/>
-        </w:rPr>
-        <w:t>Hesh-a</w:t>
-      </w:r>
-    </w:p>
-    <w:p>
-      <w:pPr>
-        <w:pStyle w:val="ListParagraph"/>
-        <w:numPr>
-          <w:ilvl w:val="0"/>
-          <w:numId w:val="1"/>
-        </w:numPr>
-      </w:pPr>
-      <w:r>
-        <w:rPr>
-          <w:lang w:val="en-US"/>
-        </w:rPr>
-        <w:t>.IntersectWith()</w:t>
-      </w:r>
-      <w:r>
-        <w:rPr>
-          <w:lang w:val="en-US"/>
-        </w:rPr>
-        <w:t xml:space="preserve"> – </w:t>
-      </w:r>
-      <w:r>
-        <w:t>общите символи за двата масива</w:t>
-      </w:r>
-    </w:p>
-    <w:p>
-      <w:pPr>
-        <w:pStyle w:val="ListParagraph"/>
-        <w:numPr>
-          <w:ilvl w:val="0"/>
-          <w:numId w:val="1"/>
-        </w:numPr>
-      </w:pPr>
-      <w:r>
-        <w:rPr>
-          <w:lang w:val="en-US"/>
-        </w:rPr>
-        <w:t>.ExceptWith()</w:t>
-      </w:r>
-      <w:r>
-        <w:rPr>
-          <w:lang w:val="en-US"/>
-        </w:rPr>
-        <w:t xml:space="preserve"> – </w:t>
-      </w:r>
-      <w:r>
-        <w:t>взима само символите който не се припокриват(еднакви)</w:t>
-      </w:r>
-    </w:p>
-    <w:p>
-      <w:pPr>
-        <w:pStyle w:val="ListParagraph"/>
-        <w:numPr>
-          <w:ilvl w:val="0"/>
-          <w:numId w:val="1"/>
-        </w:numPr>
-      </w:pPr>
-      <w:r>
-        <w:rPr>
-          <w:lang w:val="en-US"/>
-        </w:rPr>
-        <w:t>.SymmetrictExceptWith()</w:t>
-      </w:r>
-      <w:r>
-        <w:t xml:space="preserve"> </w:t>
-      </w:r>
-      <w:r>
-        <w:rPr>
-          <w:lang w:val="en-US"/>
-        </w:rPr>
-        <w:t>–</w:t>
-      </w:r>
-      <w:r>
-        <w:t xml:space="preserve"> взимаме тези който не се припокриват(не са еднакви)</w:t>
-      </w:r>
-    </w:p>
-    <w:p>
-      <w:pPr>
-        <w:pStyle w:val="ListParagraph"/>
-      </w:pPr>
-    </w:p>
-    <w:p>
-      <w:pPr>
-        <w:pStyle w:val="ListParagraph"/>
-        <w:numPr>
-          <w:ilvl w:val="0"/>
-          <w:numId w:val="1"/>
-        </w:numPr>
-      </w:pPr>
+        <w:t>Set</w:t>
+      </w:r>
+      <w:proofErr w:type="spellEnd"/>
       <w:r>
         <w:rPr>
           <w:b/>
@@ -434,8 +449,289 @@
           <w:szCs w:val="28"/>
           <w:lang w:val="en-US"/>
         </w:rPr>
-        <w:t>Sorted</w:t>
-      </w:r>
+        <w:t xml:space="preserve"> </w:t>
+      </w:r>
+      <w:r>
+        <w:rPr>
+          <w:lang w:val="en-US"/>
+        </w:rPr>
+        <w:t xml:space="preserve">– </w:t>
+      </w:r>
+      <w:r>
+        <w:t xml:space="preserve">колекция от уникални елементи, не може да добави един и същи </w:t>
+      </w:r>
+      <w:r>
+        <w:rPr>
+          <w:lang w:val="en-US"/>
+        </w:rPr>
+        <w:t xml:space="preserve">key, </w:t>
+      </w:r>
+      <w:r>
+        <w:t>ако се опитаме да го добавим няма да гръмне. МНОГО Е БЪРЗ</w:t>
+      </w:r>
+    </w:p>
+    <w:p>
+      <w:pPr>
+        <w:pStyle w:val="ListParagraph"/>
+        <w:numPr>
+          <w:ilvl w:val="0"/>
+          <w:numId w:val="1"/>
+        </w:numPr>
+        <w:rPr>
+          <w:lang w:val="en-US"/>
+        </w:rPr>
+      </w:pPr>
+      <w:proofErr w:type="gramStart"/>
+      <w:r>
+        <w:rPr>
+          <w:lang w:val="en-US"/>
+        </w:rPr>
+        <w:t>.Add</w:t>
+      </w:r>
+      <w:proofErr w:type="gramEnd"/>
+      <w:r>
+        <w:rPr>
+          <w:lang w:val="en-US"/>
+        </w:rPr>
+        <w:t>(3)</w:t>
+      </w:r>
+      <w:r>
+        <w:rPr>
+          <w:lang w:val="en-US"/>
+        </w:rPr>
+        <w:t>;</w:t>
+      </w:r>
+    </w:p>
+    <w:p>
+      <w:pPr>
+        <w:pStyle w:val="ListParagraph"/>
+        <w:numPr>
+          <w:ilvl w:val="0"/>
+          <w:numId w:val="1"/>
+        </w:numPr>
+        <w:rPr>
+          <w:lang w:val="en-US"/>
+        </w:rPr>
+      </w:pPr>
+      <w:proofErr w:type="gramStart"/>
+      <w:r>
+        <w:rPr>
+          <w:lang w:val="en-US"/>
+        </w:rPr>
+        <w:t>Remove(</w:t>
+      </w:r>
+      <w:proofErr w:type="gramEnd"/>
+      <w:r>
+        <w:rPr>
+          <w:lang w:val="en-US"/>
+        </w:rPr>
+        <w:t>);</w:t>
+      </w:r>
+    </w:p>
+    <w:p>
+      <w:pPr>
+        <w:pStyle w:val="ListParagraph"/>
+        <w:numPr>
+          <w:ilvl w:val="0"/>
+          <w:numId w:val="1"/>
+        </w:numPr>
+      </w:pPr>
+      <w:proofErr w:type="gramStart"/>
+      <w:r>
+        <w:rPr>
+          <w:lang w:val="en-US"/>
+        </w:rPr>
+        <w:t>.Contains</w:t>
+      </w:r>
+      <w:proofErr w:type="gramEnd"/>
+      <w:r>
+        <w:rPr>
+          <w:lang w:val="en-US"/>
+        </w:rPr>
+        <w:t xml:space="preserve">(); </w:t>
+      </w:r>
+    </w:p>
+    <w:p>
+      <w:pPr>
+        <w:pStyle w:val="ListParagraph"/>
+        <w:numPr>
+          <w:ilvl w:val="0"/>
+          <w:numId w:val="1"/>
+        </w:numPr>
+      </w:pPr>
+      <w:r>
+        <w:t>.</w:t>
+      </w:r>
+      <w:proofErr w:type="spellStart"/>
+      <w:r>
+        <w:rPr>
+          <w:lang w:val="en-US"/>
+        </w:rPr>
+        <w:t>UnionWith</w:t>
+      </w:r>
+      <w:proofErr w:type="spellEnd"/>
+      <w:r>
+        <w:rPr>
+          <w:lang w:val="en-US"/>
+        </w:rPr>
+        <w:t>()</w:t>
+      </w:r>
+      <w:r>
+        <w:rPr>
+          <w:lang w:val="en-US"/>
+        </w:rPr>
+        <w:t xml:space="preserve"> – </w:t>
+      </w:r>
+      <w:r>
+        <w:t xml:space="preserve">обединява два </w:t>
+      </w:r>
+      <w:r>
+        <w:rPr>
+          <w:lang w:val="en-US"/>
+        </w:rPr>
+        <w:t>Hesh-a</w:t>
+      </w:r>
+    </w:p>
+    <w:p>
+      <w:pPr>
+        <w:pStyle w:val="ListParagraph"/>
+        <w:numPr>
+          <w:ilvl w:val="0"/>
+          <w:numId w:val="1"/>
+        </w:numPr>
+      </w:pPr>
+      <w:proofErr w:type="gramStart"/>
+      <w:r>
+        <w:rPr>
+          <w:lang w:val="en-US"/>
+        </w:rPr>
+        <w:t>.</w:t>
+      </w:r>
+      <w:proofErr w:type="spellStart"/>
+      <w:r>
+        <w:rPr>
+          <w:lang w:val="en-US"/>
+        </w:rPr>
+        <w:t>IntersectWith</w:t>
+      </w:r>
+      <w:proofErr w:type="spellEnd"/>
+      <w:proofErr w:type="gramEnd"/>
+      <w:r>
+        <w:rPr>
+          <w:lang w:val="en-US"/>
+        </w:rPr>
+        <w:t>()</w:t>
+      </w:r>
+      <w:r>
+        <w:rPr>
+          <w:lang w:val="en-US"/>
+        </w:rPr>
+        <w:t xml:space="preserve"> – </w:t>
+      </w:r>
+      <w:r>
+        <w:t xml:space="preserve">взима </w:t>
+      </w:r>
+      <w:r>
+        <w:t>общите символи за двата масива</w:t>
+      </w:r>
+    </w:p>
+    <w:p>
+      <w:pPr>
+        <w:pStyle w:val="ListParagraph"/>
+        <w:numPr>
+          <w:ilvl w:val="0"/>
+          <w:numId w:val="1"/>
+        </w:numPr>
+      </w:pPr>
+      <w:proofErr w:type="gramStart"/>
+      <w:r>
+        <w:rPr>
+          <w:lang w:val="en-US"/>
+        </w:rPr>
+        <w:t>.</w:t>
+      </w:r>
+      <w:proofErr w:type="spellStart"/>
+      <w:r>
+        <w:rPr>
+          <w:lang w:val="en-US"/>
+        </w:rPr>
+        <w:t>ExceptWith</w:t>
+      </w:r>
+      <w:proofErr w:type="spellEnd"/>
+      <w:proofErr w:type="gramEnd"/>
+      <w:r>
+        <w:rPr>
+          <w:lang w:val="en-US"/>
+        </w:rPr>
+        <w:t>()</w:t>
+      </w:r>
+      <w:r>
+        <w:rPr>
+          <w:lang w:val="en-US"/>
+        </w:rPr>
+        <w:t xml:space="preserve"> – </w:t>
+      </w:r>
+      <w:r>
+        <w:t>взима само символите който не се припокриват(еднакви)</w:t>
+      </w:r>
+    </w:p>
+    <w:p>
+      <w:pPr>
+        <w:pStyle w:val="ListParagraph"/>
+        <w:numPr>
+          <w:ilvl w:val="0"/>
+          <w:numId w:val="1"/>
+        </w:numPr>
+      </w:pPr>
+      <w:proofErr w:type="gramStart"/>
+      <w:r>
+        <w:rPr>
+          <w:lang w:val="en-US"/>
+        </w:rPr>
+        <w:t>.</w:t>
+      </w:r>
+      <w:proofErr w:type="spellStart"/>
+      <w:r>
+        <w:rPr>
+          <w:lang w:val="en-US"/>
+        </w:rPr>
+        <w:t>SymmetrictExceptWith</w:t>
+      </w:r>
+      <w:proofErr w:type="spellEnd"/>
+      <w:proofErr w:type="gramEnd"/>
+      <w:r>
+        <w:rPr>
+          <w:lang w:val="en-US"/>
+        </w:rPr>
+        <w:t>()</w:t>
+      </w:r>
+      <w:r>
+        <w:t xml:space="preserve"> </w:t>
+      </w:r>
+      <w:r>
+        <w:rPr>
+          <w:lang w:val="en-US"/>
+        </w:rPr>
+        <w:t>–</w:t>
+      </w:r>
+      <w:r>
+        <w:t xml:space="preserve"> взимаме тези който не се припокриват(не са еднакви)</w:t>
+      </w:r>
+    </w:p>
+    <w:p>
+      <w:pPr>
+        <w:pStyle w:val="ListParagraph"/>
+      </w:pPr>
+    </w:p>
+    <w:p>
+      <w:pPr>
+        <w:pStyle w:val="ListParagraph"/>
+        <w:numPr>
+          <w:ilvl w:val="0"/>
+          <w:numId w:val="1"/>
+        </w:numPr>
+      </w:pPr>
+      <w:proofErr w:type="spellStart"/>
       <w:r>
         <w:rPr>
           <w:b/>
@@ -444,7 +740,28 @@
           <w:szCs w:val="28"/>
           <w:lang w:val="en-US"/>
         </w:rPr>
-        <w:t xml:space="preserve">Set </w:t>
+        <w:t>Sorted</w:t>
+      </w:r>
+      <w:r>
+        <w:rPr>
+          <w:b/>
+          <w:bCs/>
+          <w:sz w:val="28"/>
+          <w:szCs w:val="28"/>
+          <w:lang w:val="en-US"/>
+        </w:rPr>
+        <w:t>Set</w:t>
+      </w:r>
+      <w:proofErr w:type="spellEnd"/>
+      <w:r>
+        <w:rPr>
+          <w:b/>
+          <w:bCs/>
+          <w:sz w:val="28"/>
+          <w:szCs w:val="28"/>
+          <w:lang w:val="en-US"/>
+        </w:rPr>
+        <w:t xml:space="preserve"> </w:t>
       </w:r>
       <w:r>
         <w:rPr>
@@ -453,58 +770,92 @@
         <w:t xml:space="preserve">– </w:t>
       </w:r>
       <w:r>
-        <w:t>колекция от уникални елементи, сортирани по азбурен  ред</w:t>
-      </w:r>
-    </w:p>
-    <w:p>
-      <w:pPr>
-        <w:pStyle w:val="ListParagraph"/>
-        <w:numPr>
-          <w:ilvl w:val="0"/>
-          <w:numId w:val="1"/>
-        </w:numPr>
-        <w:rPr>
-          <w:lang w:val="en-US"/>
-        </w:rPr>
-      </w:pPr>
-      <w:r>
-        <w:rPr>
-          <w:lang w:val="en-US"/>
-        </w:rPr>
-        <w:t>.Add(3);</w:t>
-      </w:r>
-    </w:p>
-    <w:p>
-      <w:pPr>
-        <w:pStyle w:val="ListParagraph"/>
-        <w:numPr>
-          <w:ilvl w:val="0"/>
-          <w:numId w:val="1"/>
-        </w:numPr>
-        <w:rPr>
-          <w:lang w:val="en-US"/>
-        </w:rPr>
-      </w:pPr>
-      <w:r>
-        <w:rPr>
-          <w:lang w:val="en-US"/>
-        </w:rPr>
-        <w:t>Remove();</w:t>
-      </w:r>
-    </w:p>
-    <w:p>
-      <w:pPr>
-        <w:pStyle w:val="ListParagraph"/>
-        <w:numPr>
-          <w:ilvl w:val="0"/>
-          <w:numId w:val="1"/>
-        </w:numPr>
-      </w:pPr>
-      <w:r>
-        <w:rPr>
-          <w:lang w:val="en-US"/>
-        </w:rPr>
-        <w:t xml:space="preserve">.Contains(); </w:t>
+        <w:t xml:space="preserve">колекция от уникални елементи, сортирани по </w:t>
+      </w:r>
+      <w:proofErr w:type="spellStart"/>
+      <w:proofErr w:type="gramStart"/>
+      <w:r>
+        <w:t>азбурен</w:t>
+      </w:r>
+      <w:proofErr w:type="spellEnd"/>
+      <w:r>
+        <w:t xml:space="preserve">  ред</w:t>
+      </w:r>
+      <w:proofErr w:type="gramEnd"/>
+    </w:p>
+    <w:p>
+      <w:pPr>
+        <w:pStyle w:val="ListParagraph"/>
+        <w:numPr>
+          <w:ilvl w:val="0"/>
+          <w:numId w:val="1"/>
+        </w:numPr>
+        <w:rPr>
+          <w:lang w:val="en-US"/>
+        </w:rPr>
+      </w:pPr>
+      <w:proofErr w:type="gramStart"/>
+      <w:r>
+        <w:rPr>
+          <w:lang w:val="en-US"/>
+        </w:rPr>
+        <w:t>.Add</w:t>
+      </w:r>
+      <w:proofErr w:type="gramEnd"/>
+      <w:r>
+        <w:rPr>
+          <w:lang w:val="en-US"/>
+        </w:rPr>
+        <w:t>(3);</w:t>
+      </w:r>
+    </w:p>
+    <w:p>
+      <w:pPr>
+        <w:pStyle w:val="ListParagraph"/>
+        <w:numPr>
+          <w:ilvl w:val="0"/>
+          <w:numId w:val="1"/>
+        </w:numPr>
+        <w:rPr>
+          <w:lang w:val="en-US"/>
+        </w:rPr>
+      </w:pPr>
+      <w:proofErr w:type="gramStart"/>
+      <w:r>
+        <w:rPr>
+          <w:lang w:val="en-US"/>
+        </w:rPr>
+        <w:t>Remove(</w:t>
+      </w:r>
+      <w:proofErr w:type="gramEnd"/>
+      <w:r>
+        <w:rPr>
+          <w:lang w:val="en-US"/>
+        </w:rPr>
+        <w:t>);</w:t>
+      </w:r>
+    </w:p>
+    <w:p>
+      <w:pPr>
+        <w:pStyle w:val="ListParagraph"/>
+        <w:numPr>
+          <w:ilvl w:val="0"/>
+          <w:numId w:val="1"/>
+        </w:numPr>
+      </w:pPr>
+      <w:proofErr w:type="gramStart"/>
+      <w:r>
+        <w:rPr>
+          <w:lang w:val="en-US"/>
+        </w:rPr>
+        <w:t>.Contains</w:t>
+      </w:r>
+      <w:proofErr w:type="gramEnd"/>
+      <w:r>
+        <w:rPr>
+          <w:lang w:val="en-US"/>
+        </w:rPr>
+        <w:t xml:space="preserve">(); </w:t>
       </w:r>
     </w:p>
     <w:p>

</xml_diff>